<commit_message>
unit 3 all but d1
</commit_message>
<xml_diff>
--- a/Unit 3/Assignment 1/Assignment.docx
+++ b/Unit 3/Assignment 1/Assignment.docx
@@ -161,7 +161,7 @@
           </mc:Choice>
           <mc:Fallback>
             <w:pict>
-              <v:group w14:anchorId="3769FFEA" id="Group 2" o:spid="_x0000_s1026" style="position:absolute;margin-left:.05pt;margin-top:0;width:172.85pt;height:718.6pt;z-index:-251652608;mso-position-horizontal-relative:page;mso-position-vertical:center;mso-position-vertical-relative:page" coordsize="0,0" o:gfxdata="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">
+              <v:group w14:anchorId="379C85CD" id="Group 2" o:spid="_x0000_s1026" style="position:absolute;margin-left:.05pt;margin-top:0;width:172.85pt;height:718.6pt;z-index:-251652608;mso-position-horizontal-relative:page;mso-position-vertical:center;mso-position-vertical-relative:page" coordsize="0,0" o:gfxdata="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">
                 <v:rect id="Rectangle 2" o:spid="_x0000_s1027" style="position:absolute;width:194400;height:9125640;visibility:visible;mso-wrap-style:square;v-text-anchor:top" o:gfxdata="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" fillcolor="#44546a" stroked="f"/>
                 <v:shape id="Freeform 3" o:spid="_x0000_s1028" style="position:absolute;top:1467000;width:2194560;height:552600;visibility:visible;mso-wrap-style:square;v-text-anchor:top" coordsize="3458,872" o:gfxdata="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" path="m,l2592,r865,435l2592,871,,871,,e" fillcolor="#5b9bd5" stroked="f">
                   <v:path arrowok="t"/>
@@ -184,7 +184,7 @@
       <w:r>
         <w:rPr>
           <w:noProof/>
-          <w:lang w:eastAsia="en-GB"/>
+          <w:lang w:eastAsia="en-GB" w:bidi="ar-SA"/>
         </w:rPr>
         <mc:AlternateContent>
           <mc:Choice Requires="wps">
@@ -231,6 +231,7 @@
                                 <w:alias w:val="Author"/>
                                 <w:id w:val="978735348"/>
                               </w:sdtPr>
+                              <w:sdtEndPr/>
                               <w:sdtContent>
                                 <w:r>
                                   <w:rPr>
@@ -254,6 +255,7 @@
                                 <w:dataBinding w:prefixMappings="xmlns:ns0='http://schemas.openxmlformats.org/officeDocument/2006/extended-properties' " w:xpath="/ns0:Properties[1]/ns0:Company[1]" w:storeItemID="{6668398D-A668-4E3E-A5EB-62B293D839F1}"/>
                                 <w:text/>
                               </w:sdtPr>
+                              <w:sdtEndPr/>
                               <w:sdtContent>
                                 <w:r>
                                   <w:rPr>
@@ -302,6 +304,7 @@
                           <w:alias w:val="Author"/>
                           <w:id w:val="978735348"/>
                         </w:sdtPr>
+                        <w:sdtEndPr/>
                         <w:sdtContent>
                           <w:r>
                             <w:rPr>
@@ -325,6 +328,7 @@
                           <w:dataBinding w:prefixMappings="xmlns:ns0='http://schemas.openxmlformats.org/officeDocument/2006/extended-properties' " w:xpath="/ns0:Properties[1]/ns0:Company[1]" w:storeItemID="{6668398D-A668-4E3E-A5EB-62B293D839F1}"/>
                           <w:text/>
                         </w:sdtPr>
+                        <w:sdtEndPr/>
                         <w:sdtContent>
                           <w:r>
                             <w:rPr>
@@ -350,7 +354,7 @@
       <w:r>
         <w:rPr>
           <w:noProof/>
-          <w:lang w:eastAsia="en-GB"/>
+          <w:lang w:eastAsia="en-GB" w:bidi="ar-SA"/>
         </w:rPr>
         <mc:AlternateContent>
           <mc:Choice Requires="wps">
@@ -385,17 +389,21 @@
                         <w:txbxContent>
                           <w:sdt>
                             <w:sdtPr>
+                              <w:rPr>
+                                <w:rFonts w:asciiTheme="majorHAnsi" w:eastAsiaTheme="majorEastAsia" w:hAnsiTheme="majorHAnsi" w:cs="Mangal"/>
+                                <w:spacing w:val="-10"/>
+                                <w:kern w:val="28"/>
+                                <w:sz w:val="56"/>
+                                <w:szCs w:val="50"/>
+                                <w:lang w:val="en-GB" w:eastAsia="zh-CN" w:bidi="hi-IN"/>
+                              </w:rPr>
                               <w:alias w:val="Title"/>
                               <w:id w:val="-345021552"/>
                             </w:sdtPr>
                             <w:sdtEndPr>
                               <w:rPr>
-                                <w:rFonts w:asciiTheme="majorHAnsi" w:eastAsiaTheme="majorEastAsia" w:hAnsiTheme="majorHAnsi" w:cs="Mangal"/>
-                                <w:spacing w:val="-10"/>
-                                <w:kern w:val="28"/>
                                 <w:sz w:val="48"/>
                                 <w:szCs w:val="48"/>
-                                <w:lang w:val="en-GB" w:eastAsia="zh-CN" w:bidi="hi-IN"/>
                               </w:rPr>
                             </w:sdtEndPr>
                             <w:sdtContent>
@@ -454,6 +462,7 @@
                                 <w:dataBinding w:prefixMappings="xmlns:ns0='http://purl.org/dc/elements/1.1/' xmlns:ns1='http://schemas.openxmlformats.org/package/2006/metadata/core-properties' " w:xpath="/ns1:coreProperties[1]/ns0:subject[1]" w:storeItemID="{6C3C8BC8-F283-45AE-878A-BAB7291924A1}"/>
                                 <w:text/>
                               </w:sdtPr>
+                              <w:sdtEndPr/>
                               <w:sdtContent>
                                 <w:r>
                                   <w:t xml:space="preserve">     </w:t>
@@ -479,17 +488,21 @@
                   <w:txbxContent>
                     <w:sdt>
                       <w:sdtPr>
+                        <w:rPr>
+                          <w:rFonts w:asciiTheme="majorHAnsi" w:eastAsiaTheme="majorEastAsia" w:hAnsiTheme="majorHAnsi" w:cs="Mangal"/>
+                          <w:spacing w:val="-10"/>
+                          <w:kern w:val="28"/>
+                          <w:sz w:val="56"/>
+                          <w:szCs w:val="50"/>
+                          <w:lang w:val="en-GB" w:eastAsia="zh-CN" w:bidi="hi-IN"/>
+                        </w:rPr>
                         <w:alias w:val="Title"/>
                         <w:id w:val="-345021552"/>
                       </w:sdtPr>
                       <w:sdtEndPr>
                         <w:rPr>
-                          <w:rFonts w:asciiTheme="majorHAnsi" w:eastAsiaTheme="majorEastAsia" w:hAnsiTheme="majorHAnsi" w:cs="Mangal"/>
-                          <w:spacing w:val="-10"/>
-                          <w:kern w:val="28"/>
                           <w:sz w:val="48"/>
                           <w:szCs w:val="48"/>
-                          <w:lang w:val="en-GB" w:eastAsia="zh-CN" w:bidi="hi-IN"/>
                         </w:rPr>
                       </w:sdtEndPr>
                       <w:sdtContent>
@@ -548,6 +561,7 @@
                           <w:dataBinding w:prefixMappings="xmlns:ns0='http://purl.org/dc/elements/1.1/' xmlns:ns1='http://schemas.openxmlformats.org/package/2006/metadata/core-properties' " w:xpath="/ns1:coreProperties[1]/ns0:subject[1]" w:storeItemID="{6C3C8BC8-F283-45AE-878A-BAB7291924A1}"/>
                           <w:text/>
                         </w:sdtPr>
+                        <w:sdtEndPr/>
                         <w:sdtContent>
                           <w:r>
                             <w:t xml:space="preserve">     </w:t>
@@ -567,22 +581,27 @@
         <w:br w:type="page"/>
       </w:r>
     </w:p>
-    <w:bookmarkStart w:id="0" w:name="_Toc448815951" w:displacedByCustomXml="next"/>
+    <w:bookmarkStart w:id="0" w:name="_Toc448840055" w:displacedByCustomXml="next"/>
     <w:sdt>
       <w:sdtPr>
+        <w:id w:val="1214617843"/>
+        <w:docPartObj>
+          <w:docPartGallery w:val="Table of Contents"/>
+          <w:docPartUnique/>
+        </w:docPartObj>
+      </w:sdtPr>
+      <w:sdtEndPr>
         <w:rPr>
           <w:rFonts w:ascii="Liberation Serif" w:eastAsia="Droid Sans Fallback" w:hAnsi="Liberation Serif" w:cs="FreeSans"/>
+          <w:b/>
+          <w:bCs/>
+          <w:noProof/>
           <w:color w:val="auto"/>
           <w:sz w:val="24"/>
           <w:szCs w:val="24"/>
           <w:lang w:val="en-GB" w:eastAsia="zh-CN" w:bidi="hi-IN"/>
         </w:rPr>
-        <w:id w:val="1913683488"/>
-        <w:docPartObj>
-          <w:docPartGallery w:val="Table of Contents"/>
-          <w:docPartUnique/>
-        </w:docPartObj>
-      </w:sdtPr>
+      </w:sdtEndPr>
       <w:sdtContent>
         <w:p>
           <w:pPr>
@@ -600,19 +619,23 @@
               <w:tab w:val="right" w:leader="dot" w:pos="9628"/>
             </w:tabs>
             <w:rPr>
+              <w:rFonts w:asciiTheme="minorHAnsi" w:eastAsiaTheme="minorEastAsia" w:hAnsiTheme="minorHAnsi" w:cstheme="minorBidi"/>
               <w:noProof/>
+              <w:sz w:val="22"/>
+              <w:szCs w:val="22"/>
+              <w:lang w:eastAsia="en-GB" w:bidi="ar-SA"/>
             </w:rPr>
           </w:pPr>
           <w:r>
             <w:fldChar w:fldCharType="begin"/>
           </w:r>
           <w:r>
-            <w:instrText>TOC \z \o "1-3" \u \h</w:instrText>
+            <w:instrText xml:space="preserve"> TOC \o "1-3" \h \z \u </w:instrText>
           </w:r>
           <w:r>
             <w:fldChar w:fldCharType="separate"/>
           </w:r>
-          <w:hyperlink w:anchor="_Toc448815951" w:history="1">
+          <w:hyperlink w:anchor="_Toc448840055" w:history="1">
             <w:r>
               <w:rPr>
                 <w:rStyle w:val="Hyperlink"/>
@@ -639,7 +662,7 @@
                 <w:noProof/>
                 <w:webHidden/>
               </w:rPr>
-              <w:instrText xml:space="preserve"> PAGEREF _Toc448815951 \h </w:instrText>
+              <w:instrText xml:space="preserve"> PAGEREF _Toc448840055 \h </w:instrText>
             </w:r>
             <w:r>
               <w:rPr>
@@ -677,10 +700,14 @@
               <w:tab w:val="right" w:leader="dot" w:pos="9628"/>
             </w:tabs>
             <w:rPr>
+              <w:rFonts w:asciiTheme="minorHAnsi" w:eastAsiaTheme="minorEastAsia" w:hAnsiTheme="minorHAnsi" w:cstheme="minorBidi"/>
               <w:noProof/>
+              <w:sz w:val="22"/>
+              <w:szCs w:val="22"/>
+              <w:lang w:eastAsia="en-GB" w:bidi="ar-SA"/>
             </w:rPr>
           </w:pPr>
-          <w:hyperlink w:anchor="_Toc448815952" w:history="1">
+          <w:hyperlink w:anchor="_Toc448840056" w:history="1">
             <w:r>
               <w:rPr>
                 <w:rStyle w:val="Hyperlink"/>
@@ -707,7 +734,7 @@
                 <w:noProof/>
                 <w:webHidden/>
               </w:rPr>
-              <w:instrText xml:space="preserve"> PAGEREF _Toc448815952 \h </w:instrText>
+              <w:instrText xml:space="preserve"> PAGEREF _Toc448840056 \h </w:instrText>
             </w:r>
             <w:r>
               <w:rPr>
@@ -745,10 +772,14 @@
               <w:tab w:val="right" w:leader="dot" w:pos="9628"/>
             </w:tabs>
             <w:rPr>
+              <w:rFonts w:asciiTheme="minorHAnsi" w:eastAsiaTheme="minorEastAsia" w:hAnsiTheme="minorHAnsi" w:cstheme="minorBidi"/>
               <w:noProof/>
+              <w:sz w:val="22"/>
+              <w:szCs w:val="22"/>
+              <w:lang w:eastAsia="en-GB" w:bidi="ar-SA"/>
             </w:rPr>
           </w:pPr>
-          <w:hyperlink w:anchor="_Toc448815953" w:history="1">
+          <w:hyperlink w:anchor="_Toc448840057" w:history="1">
             <w:r>
               <w:rPr>
                 <w:rStyle w:val="Hyperlink"/>
@@ -775,7 +806,7 @@
                 <w:noProof/>
                 <w:webHidden/>
               </w:rPr>
-              <w:instrText xml:space="preserve"> PAGEREF _Toc448815953 \h </w:instrText>
+              <w:instrText xml:space="preserve"> PAGEREF _Toc448840057 \h </w:instrText>
             </w:r>
             <w:r>
               <w:rPr>
@@ -813,10 +844,14 @@
               <w:tab w:val="right" w:leader="dot" w:pos="9628"/>
             </w:tabs>
             <w:rPr>
+              <w:rFonts w:asciiTheme="minorHAnsi" w:eastAsiaTheme="minorEastAsia" w:hAnsiTheme="minorHAnsi" w:cstheme="minorBidi"/>
               <w:noProof/>
+              <w:sz w:val="22"/>
+              <w:szCs w:val="22"/>
+              <w:lang w:eastAsia="en-GB" w:bidi="ar-SA"/>
             </w:rPr>
           </w:pPr>
-          <w:hyperlink w:anchor="_Toc448815954" w:history="1">
+          <w:hyperlink w:anchor="_Toc448840058" w:history="1">
             <w:r>
               <w:rPr>
                 <w:rStyle w:val="Hyperlink"/>
@@ -843,7 +878,7 @@
                 <w:noProof/>
                 <w:webHidden/>
               </w:rPr>
-              <w:instrText xml:space="preserve"> PAGEREF _Toc448815954 \h </w:instrText>
+              <w:instrText xml:space="preserve"> PAGEREF _Toc448840058 \h </w:instrText>
             </w:r>
             <w:r>
               <w:rPr>
@@ -881,10 +916,14 @@
               <w:tab w:val="right" w:leader="dot" w:pos="9628"/>
             </w:tabs>
             <w:rPr>
+              <w:rFonts w:asciiTheme="minorHAnsi" w:eastAsiaTheme="minorEastAsia" w:hAnsiTheme="minorHAnsi" w:cstheme="minorBidi"/>
               <w:noProof/>
+              <w:sz w:val="22"/>
+              <w:szCs w:val="22"/>
+              <w:lang w:eastAsia="en-GB" w:bidi="ar-SA"/>
             </w:rPr>
           </w:pPr>
-          <w:hyperlink w:anchor="_Toc448815955" w:history="1">
+          <w:hyperlink w:anchor="_Toc448840059" w:history="1">
             <w:r>
               <w:rPr>
                 <w:rStyle w:val="Hyperlink"/>
@@ -911,7 +950,7 @@
                 <w:noProof/>
                 <w:webHidden/>
               </w:rPr>
-              <w:instrText xml:space="preserve"> PAGEREF _Toc448815955 \h </w:instrText>
+              <w:instrText xml:space="preserve"> PAGEREF _Toc448840059 \h </w:instrText>
             </w:r>
             <w:r>
               <w:rPr>
@@ -949,10 +988,14 @@
               <w:tab w:val="right" w:leader="dot" w:pos="9628"/>
             </w:tabs>
             <w:rPr>
+              <w:rFonts w:asciiTheme="minorHAnsi" w:eastAsiaTheme="minorEastAsia" w:hAnsiTheme="minorHAnsi" w:cstheme="minorBidi"/>
               <w:noProof/>
+              <w:sz w:val="22"/>
+              <w:szCs w:val="22"/>
+              <w:lang w:eastAsia="en-GB" w:bidi="ar-SA"/>
             </w:rPr>
           </w:pPr>
-          <w:hyperlink w:anchor="_Toc448815956" w:history="1">
+          <w:hyperlink w:anchor="_Toc448840060" w:history="1">
             <w:r>
               <w:rPr>
                 <w:rStyle w:val="Hyperlink"/>
@@ -979,7 +1022,7 @@
                 <w:noProof/>
                 <w:webHidden/>
               </w:rPr>
-              <w:instrText xml:space="preserve"> PAGEREF _Toc448815956 \h </w:instrText>
+              <w:instrText xml:space="preserve"> PAGEREF _Toc448840060 \h </w:instrText>
             </w:r>
             <w:r>
               <w:rPr>
@@ -1017,10 +1060,14 @@
               <w:tab w:val="right" w:leader="dot" w:pos="9628"/>
             </w:tabs>
             <w:rPr>
+              <w:rFonts w:asciiTheme="minorHAnsi" w:eastAsiaTheme="minorEastAsia" w:hAnsiTheme="minorHAnsi" w:cstheme="minorBidi"/>
               <w:noProof/>
+              <w:sz w:val="22"/>
+              <w:szCs w:val="22"/>
+              <w:lang w:eastAsia="en-GB" w:bidi="ar-SA"/>
             </w:rPr>
           </w:pPr>
-          <w:hyperlink w:anchor="_Toc448815957" w:history="1">
+          <w:hyperlink w:anchor="_Toc448840061" w:history="1">
             <w:r>
               <w:rPr>
                 <w:rStyle w:val="Hyperlink"/>
@@ -1047,7 +1094,7 @@
                 <w:noProof/>
                 <w:webHidden/>
               </w:rPr>
-              <w:instrText xml:space="preserve"> PAGEREF _Toc448815957 \h </w:instrText>
+              <w:instrText xml:space="preserve"> PAGEREF _Toc448840061 \h </w:instrText>
             </w:r>
             <w:r>
               <w:rPr>
@@ -1085,10 +1132,14 @@
               <w:tab w:val="right" w:leader="dot" w:pos="9628"/>
             </w:tabs>
             <w:rPr>
+              <w:rFonts w:asciiTheme="minorHAnsi" w:eastAsiaTheme="minorEastAsia" w:hAnsiTheme="minorHAnsi" w:cstheme="minorBidi"/>
               <w:noProof/>
+              <w:sz w:val="22"/>
+              <w:szCs w:val="22"/>
+              <w:lang w:eastAsia="en-GB" w:bidi="ar-SA"/>
             </w:rPr>
           </w:pPr>
-          <w:hyperlink w:anchor="_Toc448815958" w:history="1">
+          <w:hyperlink w:anchor="_Toc448840062" w:history="1">
             <w:r>
               <w:rPr>
                 <w:rStyle w:val="Hyperlink"/>
@@ -1115,7 +1166,7 @@
                 <w:noProof/>
                 <w:webHidden/>
               </w:rPr>
-              <w:instrText xml:space="preserve"> PAGEREF _Toc448815958 \h </w:instrText>
+              <w:instrText xml:space="preserve"> PAGEREF _Toc448840062 \h </w:instrText>
             </w:r>
             <w:r>
               <w:rPr>
@@ -1153,10 +1204,14 @@
               <w:tab w:val="right" w:leader="dot" w:pos="9628"/>
             </w:tabs>
             <w:rPr>
+              <w:rFonts w:asciiTheme="minorHAnsi" w:eastAsiaTheme="minorEastAsia" w:hAnsiTheme="minorHAnsi" w:cstheme="minorBidi"/>
               <w:noProof/>
+              <w:sz w:val="22"/>
+              <w:szCs w:val="22"/>
+              <w:lang w:eastAsia="en-GB" w:bidi="ar-SA"/>
             </w:rPr>
           </w:pPr>
-          <w:hyperlink w:anchor="_Toc448815959" w:history="1">
+          <w:hyperlink w:anchor="_Toc448840063" w:history="1">
             <w:r>
               <w:rPr>
                 <w:rStyle w:val="Hyperlink"/>
@@ -1183,7 +1238,7 @@
                 <w:noProof/>
                 <w:webHidden/>
               </w:rPr>
-              <w:instrText xml:space="preserve"> PAGEREF _Toc448815959 \h </w:instrText>
+              <w:instrText xml:space="preserve"> PAGEREF _Toc448840063 \h </w:instrText>
             </w:r>
             <w:r>
               <w:rPr>
@@ -1221,10 +1276,14 @@
               <w:tab w:val="right" w:leader="dot" w:pos="9628"/>
             </w:tabs>
             <w:rPr>
+              <w:rFonts w:asciiTheme="minorHAnsi" w:eastAsiaTheme="minorEastAsia" w:hAnsiTheme="minorHAnsi" w:cstheme="minorBidi"/>
               <w:noProof/>
+              <w:sz w:val="22"/>
+              <w:szCs w:val="22"/>
+              <w:lang w:eastAsia="en-GB" w:bidi="ar-SA"/>
             </w:rPr>
           </w:pPr>
-          <w:hyperlink w:anchor="_Toc448815960" w:history="1">
+          <w:hyperlink w:anchor="_Toc448840064" w:history="1">
             <w:r>
               <w:rPr>
                 <w:rStyle w:val="Hyperlink"/>
@@ -1251,7 +1310,7 @@
                 <w:noProof/>
                 <w:webHidden/>
               </w:rPr>
-              <w:instrText xml:space="preserve"> PAGEREF _Toc448815960 \h </w:instrText>
+              <w:instrText xml:space="preserve"> PAGEREF _Toc448840064 \h </w:instrText>
             </w:r>
             <w:r>
               <w:rPr>
@@ -1289,10 +1348,14 @@
               <w:tab w:val="right" w:leader="dot" w:pos="9628"/>
             </w:tabs>
             <w:rPr>
+              <w:rFonts w:asciiTheme="minorHAnsi" w:eastAsiaTheme="minorEastAsia" w:hAnsiTheme="minorHAnsi" w:cstheme="minorBidi"/>
               <w:noProof/>
+              <w:sz w:val="22"/>
+              <w:szCs w:val="22"/>
+              <w:lang w:eastAsia="en-GB" w:bidi="ar-SA"/>
             </w:rPr>
           </w:pPr>
-          <w:hyperlink w:anchor="_Toc448815961" w:history="1">
+          <w:hyperlink w:anchor="_Toc448840065" w:history="1">
             <w:r>
               <w:rPr>
                 <w:rStyle w:val="Hyperlink"/>
@@ -1319,7 +1382,7 @@
                 <w:noProof/>
                 <w:webHidden/>
               </w:rPr>
-              <w:instrText xml:space="preserve"> PAGEREF _Toc448815961 \h </w:instrText>
+              <w:instrText xml:space="preserve"> PAGEREF _Toc448840065 \h </w:instrText>
             </w:r>
             <w:r>
               <w:rPr>
@@ -1357,10 +1420,14 @@
               <w:tab w:val="right" w:leader="dot" w:pos="9628"/>
             </w:tabs>
             <w:rPr>
+              <w:rFonts w:asciiTheme="minorHAnsi" w:eastAsiaTheme="minorEastAsia" w:hAnsiTheme="minorHAnsi" w:cstheme="minorBidi"/>
               <w:noProof/>
+              <w:sz w:val="22"/>
+              <w:szCs w:val="22"/>
+              <w:lang w:eastAsia="en-GB" w:bidi="ar-SA"/>
             </w:rPr>
           </w:pPr>
-          <w:hyperlink w:anchor="_Toc448815962" w:history="1">
+          <w:hyperlink w:anchor="_Toc448840066" w:history="1">
             <w:r>
               <w:rPr>
                 <w:rStyle w:val="Hyperlink"/>
@@ -1387,7 +1454,7 @@
                 <w:noProof/>
                 <w:webHidden/>
               </w:rPr>
-              <w:instrText xml:space="preserve"> PAGEREF _Toc448815962 \h </w:instrText>
+              <w:instrText xml:space="preserve"> PAGEREF _Toc448840066 \h </w:instrText>
             </w:r>
             <w:r>
               <w:rPr>
@@ -1425,10 +1492,14 @@
               <w:tab w:val="right" w:leader="dot" w:pos="9628"/>
             </w:tabs>
             <w:rPr>
+              <w:rFonts w:asciiTheme="minorHAnsi" w:eastAsiaTheme="minorEastAsia" w:hAnsiTheme="minorHAnsi" w:cstheme="minorBidi"/>
               <w:noProof/>
+              <w:sz w:val="22"/>
+              <w:szCs w:val="22"/>
+              <w:lang w:eastAsia="en-GB" w:bidi="ar-SA"/>
             </w:rPr>
           </w:pPr>
-          <w:hyperlink w:anchor="_Toc448815963" w:history="1">
+          <w:hyperlink w:anchor="_Toc448840067" w:history="1">
             <w:r>
               <w:rPr>
                 <w:rStyle w:val="Hyperlink"/>
@@ -1455,7 +1526,7 @@
                 <w:noProof/>
                 <w:webHidden/>
               </w:rPr>
-              <w:instrText xml:space="preserve"> PAGEREF _Toc448815963 \h </w:instrText>
+              <w:instrText xml:space="preserve"> PAGEREF _Toc448840067 \h </w:instrText>
             </w:r>
             <w:r>
               <w:rPr>
@@ -1493,10 +1564,14 @@
               <w:tab w:val="right" w:leader="dot" w:pos="9628"/>
             </w:tabs>
             <w:rPr>
+              <w:rFonts w:asciiTheme="minorHAnsi" w:eastAsiaTheme="minorEastAsia" w:hAnsiTheme="minorHAnsi" w:cstheme="minorBidi"/>
               <w:noProof/>
+              <w:sz w:val="22"/>
+              <w:szCs w:val="22"/>
+              <w:lang w:eastAsia="en-GB" w:bidi="ar-SA"/>
             </w:rPr>
           </w:pPr>
-          <w:hyperlink w:anchor="_Toc448815964" w:history="1">
+          <w:hyperlink w:anchor="_Toc448840068" w:history="1">
             <w:r>
               <w:rPr>
                 <w:rStyle w:val="Hyperlink"/>
@@ -1523,7 +1598,7 @@
                 <w:noProof/>
                 <w:webHidden/>
               </w:rPr>
-              <w:instrText xml:space="preserve"> PAGEREF _Toc448815964 \h </w:instrText>
+              <w:instrText xml:space="preserve"> PAGEREF _Toc448840068 \h </w:instrText>
             </w:r>
             <w:r>
               <w:rPr>
@@ -1561,10 +1636,14 @@
               <w:tab w:val="right" w:leader="dot" w:pos="9628"/>
             </w:tabs>
             <w:rPr>
+              <w:rFonts w:asciiTheme="minorHAnsi" w:eastAsiaTheme="minorEastAsia" w:hAnsiTheme="minorHAnsi" w:cstheme="minorBidi"/>
               <w:noProof/>
+              <w:sz w:val="22"/>
+              <w:szCs w:val="22"/>
+              <w:lang w:eastAsia="en-GB" w:bidi="ar-SA"/>
             </w:rPr>
           </w:pPr>
-          <w:hyperlink w:anchor="_Toc448815965" w:history="1">
+          <w:hyperlink w:anchor="_Toc448840069" w:history="1">
             <w:r>
               <w:rPr>
                 <w:rStyle w:val="Hyperlink"/>
@@ -1591,7 +1670,7 @@
                 <w:noProof/>
                 <w:webHidden/>
               </w:rPr>
-              <w:instrText xml:space="preserve"> PAGEREF _Toc448815965 \h </w:instrText>
+              <w:instrText xml:space="preserve"> PAGEREF _Toc448840069 \h </w:instrText>
             </w:r>
             <w:r>
               <w:rPr>
@@ -1629,10 +1708,14 @@
               <w:tab w:val="right" w:leader="dot" w:pos="9628"/>
             </w:tabs>
             <w:rPr>
+              <w:rFonts w:asciiTheme="minorHAnsi" w:eastAsiaTheme="minorEastAsia" w:hAnsiTheme="minorHAnsi" w:cstheme="minorBidi"/>
               <w:noProof/>
+              <w:sz w:val="22"/>
+              <w:szCs w:val="22"/>
+              <w:lang w:eastAsia="en-GB" w:bidi="ar-SA"/>
             </w:rPr>
           </w:pPr>
-          <w:hyperlink w:anchor="_Toc448815966" w:history="1">
+          <w:hyperlink w:anchor="_Toc448840070" w:history="1">
             <w:r>
               <w:rPr>
                 <w:rStyle w:val="Hyperlink"/>
@@ -1659,7 +1742,7 @@
                 <w:noProof/>
                 <w:webHidden/>
               </w:rPr>
-              <w:instrText xml:space="preserve"> PAGEREF _Toc448815966 \h </w:instrText>
+              <w:instrText xml:space="preserve"> PAGEREF _Toc448840070 \h </w:instrText>
             </w:r>
             <w:r>
               <w:rPr>
@@ -1697,10 +1780,14 @@
               <w:tab w:val="right" w:leader="dot" w:pos="9628"/>
             </w:tabs>
             <w:rPr>
+              <w:rFonts w:asciiTheme="minorHAnsi" w:eastAsiaTheme="minorEastAsia" w:hAnsiTheme="minorHAnsi" w:cstheme="minorBidi"/>
               <w:noProof/>
+              <w:sz w:val="22"/>
+              <w:szCs w:val="22"/>
+              <w:lang w:eastAsia="en-GB" w:bidi="ar-SA"/>
             </w:rPr>
           </w:pPr>
-          <w:hyperlink w:anchor="_Toc448815967" w:history="1">
+          <w:hyperlink w:anchor="_Toc448840071" w:history="1">
             <w:r>
               <w:rPr>
                 <w:noProof/>
@@ -1720,7 +1807,7 @@
                 <w:noProof/>
                 <w:webHidden/>
               </w:rPr>
-              <w:instrText xml:space="preserve"> PAGEREF _Toc448815967 \h </w:instrText>
+              <w:instrText xml:space="preserve"> PAGEREF _Toc448840071 \h </w:instrText>
             </w:r>
             <w:r>
               <w:rPr>
@@ -1758,10 +1845,14 @@
               <w:tab w:val="right" w:leader="dot" w:pos="9628"/>
             </w:tabs>
             <w:rPr>
+              <w:rFonts w:asciiTheme="minorHAnsi" w:eastAsiaTheme="minorEastAsia" w:hAnsiTheme="minorHAnsi" w:cstheme="minorBidi"/>
               <w:noProof/>
+              <w:sz w:val="22"/>
+              <w:szCs w:val="22"/>
+              <w:lang w:eastAsia="en-GB" w:bidi="ar-SA"/>
             </w:rPr>
           </w:pPr>
-          <w:hyperlink w:anchor="_Toc448815968" w:history="1">
+          <w:hyperlink w:anchor="_Toc448840072" w:history="1">
             <w:r>
               <w:rPr>
                 <w:rStyle w:val="Hyperlink"/>
@@ -1788,7 +1879,7 @@
                 <w:noProof/>
                 <w:webHidden/>
               </w:rPr>
-              <w:instrText xml:space="preserve"> PAGEREF _Toc448815968 \h </w:instrText>
+              <w:instrText xml:space="preserve"> PAGEREF _Toc448840072 \h </w:instrText>
             </w:r>
             <w:r>
               <w:rPr>
@@ -1826,10 +1917,14 @@
               <w:tab w:val="right" w:leader="dot" w:pos="9628"/>
             </w:tabs>
             <w:rPr>
+              <w:rFonts w:asciiTheme="minorHAnsi" w:eastAsiaTheme="minorEastAsia" w:hAnsiTheme="minorHAnsi" w:cstheme="minorBidi"/>
               <w:noProof/>
+              <w:sz w:val="22"/>
+              <w:szCs w:val="22"/>
+              <w:lang w:eastAsia="en-GB" w:bidi="ar-SA"/>
             </w:rPr>
           </w:pPr>
-          <w:hyperlink w:anchor="_Toc448815969" w:history="1">
+          <w:hyperlink w:anchor="_Toc448840073" w:history="1">
             <w:r>
               <w:rPr>
                 <w:rStyle w:val="Hyperlink"/>
@@ -1856,7 +1951,7 @@
                 <w:noProof/>
                 <w:webHidden/>
               </w:rPr>
-              <w:instrText xml:space="preserve"> PAGEREF _Toc448815969 \h </w:instrText>
+              <w:instrText xml:space="preserve"> PAGEREF _Toc448840073 \h </w:instrText>
             </w:r>
             <w:r>
               <w:rPr>
@@ -1894,10 +1989,14 @@
               <w:tab w:val="right" w:leader="dot" w:pos="9628"/>
             </w:tabs>
             <w:rPr>
+              <w:rFonts w:asciiTheme="minorHAnsi" w:eastAsiaTheme="minorEastAsia" w:hAnsiTheme="minorHAnsi" w:cstheme="minorBidi"/>
               <w:noProof/>
+              <w:sz w:val="22"/>
+              <w:szCs w:val="22"/>
+              <w:lang w:eastAsia="en-GB" w:bidi="ar-SA"/>
             </w:rPr>
           </w:pPr>
-          <w:hyperlink w:anchor="_Toc448815970" w:history="1">
+          <w:hyperlink w:anchor="_Toc448840074" w:history="1">
             <w:r>
               <w:rPr>
                 <w:rStyle w:val="Hyperlink"/>
@@ -1924,7 +2023,7 @@
                 <w:noProof/>
                 <w:webHidden/>
               </w:rPr>
-              <w:instrText xml:space="preserve"> PAGEREF _Toc448815970 \h </w:instrText>
+              <w:instrText xml:space="preserve"> PAGEREF _Toc448840074 \h </w:instrText>
             </w:r>
             <w:r>
               <w:rPr>
@@ -1962,10 +2061,14 @@
               <w:tab w:val="right" w:leader="dot" w:pos="9628"/>
             </w:tabs>
             <w:rPr>
+              <w:rFonts w:asciiTheme="minorHAnsi" w:eastAsiaTheme="minorEastAsia" w:hAnsiTheme="minorHAnsi" w:cstheme="minorBidi"/>
               <w:noProof/>
+              <w:sz w:val="22"/>
+              <w:szCs w:val="22"/>
+              <w:lang w:eastAsia="en-GB" w:bidi="ar-SA"/>
             </w:rPr>
           </w:pPr>
-          <w:hyperlink w:anchor="_Toc448815971" w:history="1">
+          <w:hyperlink w:anchor="_Toc448840075" w:history="1">
             <w:r>
               <w:rPr>
                 <w:rStyle w:val="Hyperlink"/>
@@ -1992,7 +2095,7 @@
                 <w:noProof/>
                 <w:webHidden/>
               </w:rPr>
-              <w:instrText xml:space="preserve"> PAGEREF _Toc448815971 \h </w:instrText>
+              <w:instrText xml:space="preserve"> PAGEREF _Toc448840075 \h </w:instrText>
             </w:r>
             <w:r>
               <w:rPr>
@@ -2030,10 +2133,14 @@
               <w:tab w:val="right" w:leader="dot" w:pos="9628"/>
             </w:tabs>
             <w:rPr>
+              <w:rFonts w:asciiTheme="minorHAnsi" w:eastAsiaTheme="minorEastAsia" w:hAnsiTheme="minorHAnsi" w:cstheme="minorBidi"/>
               <w:noProof/>
+              <w:sz w:val="22"/>
+              <w:szCs w:val="22"/>
+              <w:lang w:eastAsia="en-GB" w:bidi="ar-SA"/>
             </w:rPr>
           </w:pPr>
-          <w:hyperlink w:anchor="_Toc448815972" w:history="1">
+          <w:hyperlink w:anchor="_Toc448840076" w:history="1">
             <w:r>
               <w:rPr>
                 <w:rStyle w:val="Hyperlink"/>
@@ -2060,7 +2167,7 @@
                 <w:noProof/>
                 <w:webHidden/>
               </w:rPr>
-              <w:instrText xml:space="preserve"> PAGEREF _Toc448815972 \h </w:instrText>
+              <w:instrText xml:space="preserve"> PAGEREF _Toc448840076 \h </w:instrText>
             </w:r>
             <w:r>
               <w:rPr>
@@ -2098,10 +2205,14 @@
               <w:tab w:val="right" w:leader="dot" w:pos="9628"/>
             </w:tabs>
             <w:rPr>
+              <w:rFonts w:asciiTheme="minorHAnsi" w:eastAsiaTheme="minorEastAsia" w:hAnsiTheme="minorHAnsi" w:cstheme="minorBidi"/>
               <w:noProof/>
+              <w:sz w:val="22"/>
+              <w:szCs w:val="22"/>
+              <w:lang w:eastAsia="en-GB" w:bidi="ar-SA"/>
             </w:rPr>
           </w:pPr>
-          <w:hyperlink w:anchor="_Toc448815973" w:history="1">
+          <w:hyperlink w:anchor="_Toc448840077" w:history="1">
             <w:r>
               <w:rPr>
                 <w:rStyle w:val="Hyperlink"/>
@@ -2128,7 +2239,7 @@
                 <w:noProof/>
                 <w:webHidden/>
               </w:rPr>
-              <w:instrText xml:space="preserve"> PAGEREF _Toc448815973 \h </w:instrText>
+              <w:instrText xml:space="preserve"> PAGEREF _Toc448840077 \h </w:instrText>
             </w:r>
             <w:r>
               <w:rPr>
@@ -2166,16 +2277,20 @@
               <w:tab w:val="right" w:leader="dot" w:pos="9628"/>
             </w:tabs>
             <w:rPr>
+              <w:rFonts w:asciiTheme="minorHAnsi" w:eastAsiaTheme="minorEastAsia" w:hAnsiTheme="minorHAnsi" w:cstheme="minorBidi"/>
               <w:noProof/>
+              <w:sz w:val="22"/>
+              <w:szCs w:val="22"/>
+              <w:lang w:eastAsia="en-GB" w:bidi="ar-SA"/>
             </w:rPr>
           </w:pPr>
-          <w:hyperlink w:anchor="_Toc448815974" w:history="1">
+          <w:hyperlink w:anchor="_Toc448840078" w:history="1">
             <w:r>
               <w:rPr>
                 <w:rStyle w:val="Hyperlink"/>
                 <w:noProof/>
               </w:rPr>
-              <w:t>P3</w:t>
+              <w:t>P3 and M2</w:t>
             </w:r>
             <w:r>
               <w:rPr>
@@ -2196,7 +2311,7 @@
                 <w:noProof/>
                 <w:webHidden/>
               </w:rPr>
-              <w:instrText xml:space="preserve"> PAGEREF _Toc448815974 \h </w:instrText>
+              <w:instrText xml:space="preserve"> PAGEREF _Toc448840078 \h </w:instrText>
             </w:r>
             <w:r>
               <w:rPr>
@@ -2216,7 +2331,223 @@
                 <w:noProof/>
                 <w:webHidden/>
               </w:rPr>
-              <w:t>5</w:t>
+              <w:t>6</w:t>
+            </w:r>
+            <w:r>
+              <w:rPr>
+                <w:noProof/>
+                <w:webHidden/>
+              </w:rPr>
+              <w:fldChar w:fldCharType="end"/>
+            </w:r>
+          </w:hyperlink>
+        </w:p>
+        <w:p>
+          <w:pPr>
+            <w:pStyle w:val="TOC3"/>
+            <w:tabs>
+              <w:tab w:val="right" w:leader="dot" w:pos="9628"/>
+            </w:tabs>
+            <w:rPr>
+              <w:rFonts w:asciiTheme="minorHAnsi" w:eastAsiaTheme="minorEastAsia" w:hAnsiTheme="minorHAnsi" w:cstheme="minorBidi"/>
+              <w:noProof/>
+              <w:sz w:val="22"/>
+              <w:szCs w:val="22"/>
+              <w:lang w:eastAsia="en-GB" w:bidi="ar-SA"/>
+            </w:rPr>
+          </w:pPr>
+          <w:hyperlink w:anchor="_Toc448840079" w:history="1">
+            <w:r>
+              <w:rPr>
+                <w:rStyle w:val="Hyperlink"/>
+                <w:noProof/>
+              </w:rPr>
+              <w:t>Legal Issues</w:t>
+            </w:r>
+            <w:r>
+              <w:rPr>
+                <w:noProof/>
+                <w:webHidden/>
+              </w:rPr>
+              <w:tab/>
+            </w:r>
+            <w:r>
+              <w:rPr>
+                <w:noProof/>
+                <w:webHidden/>
+              </w:rPr>
+              <w:fldChar w:fldCharType="begin"/>
+            </w:r>
+            <w:r>
+              <w:rPr>
+                <w:noProof/>
+                <w:webHidden/>
+              </w:rPr>
+              <w:instrText xml:space="preserve"> PAGEREF _Toc448840079 \h </w:instrText>
+            </w:r>
+            <w:r>
+              <w:rPr>
+                <w:noProof/>
+                <w:webHidden/>
+              </w:rPr>
+            </w:r>
+            <w:r>
+              <w:rPr>
+                <w:noProof/>
+                <w:webHidden/>
+              </w:rPr>
+              <w:fldChar w:fldCharType="separate"/>
+            </w:r>
+            <w:r>
+              <w:rPr>
+                <w:noProof/>
+                <w:webHidden/>
+              </w:rPr>
+              <w:t>6</w:t>
+            </w:r>
+            <w:r>
+              <w:rPr>
+                <w:noProof/>
+                <w:webHidden/>
+              </w:rPr>
+              <w:fldChar w:fldCharType="end"/>
+            </w:r>
+          </w:hyperlink>
+        </w:p>
+        <w:p>
+          <w:pPr>
+            <w:pStyle w:val="TOC3"/>
+            <w:tabs>
+              <w:tab w:val="right" w:leader="dot" w:pos="9628"/>
+            </w:tabs>
+            <w:rPr>
+              <w:rFonts w:asciiTheme="minorHAnsi" w:eastAsiaTheme="minorEastAsia" w:hAnsiTheme="minorHAnsi" w:cstheme="minorBidi"/>
+              <w:noProof/>
+              <w:sz w:val="22"/>
+              <w:szCs w:val="22"/>
+              <w:lang w:eastAsia="en-GB" w:bidi="ar-SA"/>
+            </w:rPr>
+          </w:pPr>
+          <w:hyperlink w:anchor="_Toc448840080" w:history="1">
+            <w:r>
+              <w:rPr>
+                <w:rStyle w:val="Hyperlink"/>
+                <w:noProof/>
+              </w:rPr>
+              <w:t>Ethical Issues</w:t>
+            </w:r>
+            <w:r>
+              <w:rPr>
+                <w:noProof/>
+                <w:webHidden/>
+              </w:rPr>
+              <w:tab/>
+            </w:r>
+            <w:r>
+              <w:rPr>
+                <w:noProof/>
+                <w:webHidden/>
+              </w:rPr>
+              <w:fldChar w:fldCharType="begin"/>
+            </w:r>
+            <w:r>
+              <w:rPr>
+                <w:noProof/>
+                <w:webHidden/>
+              </w:rPr>
+              <w:instrText xml:space="preserve"> PAGEREF _Toc448840080 \h </w:instrText>
+            </w:r>
+            <w:r>
+              <w:rPr>
+                <w:noProof/>
+                <w:webHidden/>
+              </w:rPr>
+            </w:r>
+            <w:r>
+              <w:rPr>
+                <w:noProof/>
+                <w:webHidden/>
+              </w:rPr>
+              <w:fldChar w:fldCharType="separate"/>
+            </w:r>
+            <w:r>
+              <w:rPr>
+                <w:noProof/>
+                <w:webHidden/>
+              </w:rPr>
+              <w:t>6</w:t>
+            </w:r>
+            <w:r>
+              <w:rPr>
+                <w:noProof/>
+                <w:webHidden/>
+              </w:rPr>
+              <w:fldChar w:fldCharType="end"/>
+            </w:r>
+          </w:hyperlink>
+        </w:p>
+        <w:p>
+          <w:pPr>
+            <w:pStyle w:val="TOC3"/>
+            <w:tabs>
+              <w:tab w:val="right" w:leader="dot" w:pos="9628"/>
+            </w:tabs>
+            <w:rPr>
+              <w:rFonts w:asciiTheme="minorHAnsi" w:eastAsiaTheme="minorEastAsia" w:hAnsiTheme="minorHAnsi" w:cstheme="minorBidi"/>
+              <w:noProof/>
+              <w:sz w:val="22"/>
+              <w:szCs w:val="22"/>
+              <w:lang w:eastAsia="en-GB" w:bidi="ar-SA"/>
+            </w:rPr>
+          </w:pPr>
+          <w:hyperlink w:anchor="_Toc448840081" w:history="1">
+            <w:r>
+              <w:rPr>
+                <w:rStyle w:val="Hyperlink"/>
+                <w:noProof/>
+              </w:rPr>
+              <w:t>Operational Issues</w:t>
+            </w:r>
+            <w:r>
+              <w:rPr>
+                <w:noProof/>
+                <w:webHidden/>
+              </w:rPr>
+              <w:tab/>
+            </w:r>
+            <w:r>
+              <w:rPr>
+                <w:noProof/>
+                <w:webHidden/>
+              </w:rPr>
+              <w:fldChar w:fldCharType="begin"/>
+            </w:r>
+            <w:r>
+              <w:rPr>
+                <w:noProof/>
+                <w:webHidden/>
+              </w:rPr>
+              <w:instrText xml:space="preserve"> PAGEREF _Toc448840081 \h </w:instrText>
+            </w:r>
+            <w:r>
+              <w:rPr>
+                <w:noProof/>
+                <w:webHidden/>
+              </w:rPr>
+            </w:r>
+            <w:r>
+              <w:rPr>
+                <w:noProof/>
+                <w:webHidden/>
+              </w:rPr>
+              <w:fldChar w:fldCharType="separate"/>
+            </w:r>
+            <w:r>
+              <w:rPr>
+                <w:noProof/>
+                <w:webHidden/>
+              </w:rPr>
+              <w:t>7</w:t>
             </w:r>
             <w:r>
               <w:rPr>
@@ -2234,16 +2565,20 @@
               <w:tab w:val="right" w:leader="dot" w:pos="9628"/>
             </w:tabs>
             <w:rPr>
+              <w:rFonts w:asciiTheme="minorHAnsi" w:eastAsiaTheme="minorEastAsia" w:hAnsiTheme="minorHAnsi" w:cstheme="minorBidi"/>
               <w:noProof/>
+              <w:sz w:val="22"/>
+              <w:szCs w:val="22"/>
+              <w:lang w:eastAsia="en-GB" w:bidi="ar-SA"/>
             </w:rPr>
           </w:pPr>
-          <w:hyperlink w:anchor="_Toc448815975" w:history="1">
+          <w:hyperlink w:anchor="_Toc448840082" w:history="1">
             <w:r>
               <w:rPr>
                 <w:rStyle w:val="Hyperlink"/>
                 <w:noProof/>
               </w:rPr>
-              <w:t>M1</w:t>
+              <w:t>M2</w:t>
             </w:r>
             <w:r>
               <w:rPr>
@@ -2264,7 +2599,7 @@
                 <w:noProof/>
                 <w:webHidden/>
               </w:rPr>
-              <w:instrText xml:space="preserve"> PAGEREF _Toc448815975 \h </w:instrText>
+              <w:instrText xml:space="preserve"> PAGEREF _Toc448840082 \h </w:instrText>
             </w:r>
             <w:r>
               <w:rPr>
@@ -2284,7 +2619,7 @@
                 <w:noProof/>
                 <w:webHidden/>
               </w:rPr>
-              <w:t>5</w:t>
+              <w:t>7</w:t>
             </w:r>
             <w:r>
               <w:rPr>
@@ -2302,16 +2637,20 @@
               <w:tab w:val="right" w:leader="dot" w:pos="9628"/>
             </w:tabs>
             <w:rPr>
+              <w:rFonts w:asciiTheme="minorHAnsi" w:eastAsiaTheme="minorEastAsia" w:hAnsiTheme="minorHAnsi" w:cstheme="minorBidi"/>
               <w:noProof/>
+              <w:sz w:val="22"/>
+              <w:szCs w:val="22"/>
+              <w:lang w:eastAsia="en-GB" w:bidi="ar-SA"/>
             </w:rPr>
           </w:pPr>
-          <w:hyperlink w:anchor="_Toc448815976" w:history="1">
+          <w:hyperlink w:anchor="_Toc448840083" w:history="1">
             <w:r>
               <w:rPr>
                 <w:rStyle w:val="Hyperlink"/>
                 <w:noProof/>
               </w:rPr>
-              <w:t>M2</w:t>
+              <w:t>D2</w:t>
             </w:r>
             <w:r>
               <w:rPr>
@@ -2332,7 +2671,7 @@
                 <w:noProof/>
                 <w:webHidden/>
               </w:rPr>
-              <w:instrText xml:space="preserve"> PAGEREF _Toc448815976 \h </w:instrText>
+              <w:instrText xml:space="preserve"> PAGEREF _Toc448840083 \h </w:instrText>
             </w:r>
             <w:r>
               <w:rPr>
@@ -2352,75 +2691,7 @@
                 <w:noProof/>
                 <w:webHidden/>
               </w:rPr>
-              <w:t>5</w:t>
-            </w:r>
-            <w:r>
-              <w:rPr>
-                <w:noProof/>
-                <w:webHidden/>
-              </w:rPr>
-              <w:fldChar w:fldCharType="end"/>
-            </w:r>
-          </w:hyperlink>
-        </w:p>
-        <w:p>
-          <w:pPr>
-            <w:pStyle w:val="TOC1"/>
-            <w:tabs>
-              <w:tab w:val="right" w:leader="dot" w:pos="9628"/>
-            </w:tabs>
-            <w:rPr>
-              <w:noProof/>
-            </w:rPr>
-          </w:pPr>
-          <w:hyperlink w:anchor="_Toc448815977" w:history="1">
-            <w:r>
-              <w:rPr>
-                <w:rStyle w:val="Hyperlink"/>
-                <w:noProof/>
-              </w:rPr>
-              <w:t>D2</w:t>
-            </w:r>
-            <w:r>
-              <w:rPr>
-                <w:noProof/>
-                <w:webHidden/>
-              </w:rPr>
-              <w:tab/>
-            </w:r>
-            <w:r>
-              <w:rPr>
-                <w:noProof/>
-                <w:webHidden/>
-              </w:rPr>
-              <w:fldChar w:fldCharType="begin"/>
-            </w:r>
-            <w:r>
-              <w:rPr>
-                <w:noProof/>
-                <w:webHidden/>
-              </w:rPr>
-              <w:instrText xml:space="preserve"> PAGEREF _Toc448815977 \h </w:instrText>
-            </w:r>
-            <w:r>
-              <w:rPr>
-                <w:noProof/>
-                <w:webHidden/>
-              </w:rPr>
-            </w:r>
-            <w:r>
-              <w:rPr>
-                <w:noProof/>
-                <w:webHidden/>
-              </w:rPr>
-              <w:fldChar w:fldCharType="separate"/>
-            </w:r>
-            <w:r>
-              <w:rPr>
-                <w:noProof/>
-                <w:webHidden/>
-              </w:rPr>
-              <w:t>5</w:t>
+              <w:t>7</w:t>
             </w:r>
             <w:r>
               <w:rPr>
@@ -2433,6 +2704,11 @@
         </w:p>
         <w:p>
           <w:r>
+            <w:rPr>
+              <w:b/>
+              <w:bCs/>
+              <w:noProof/>
+            </w:rPr>
             <w:fldChar w:fldCharType="end"/>
           </w:r>
         </w:p>
@@ -2451,7 +2727,7 @@
       <w:pPr>
         <w:pStyle w:val="Heading1"/>
       </w:pPr>
-      <w:bookmarkStart w:id="1" w:name="_Toc448815952"/>
+      <w:bookmarkStart w:id="1" w:name="_Toc448840056"/>
       <w:r>
         <w:lastRenderedPageBreak/>
         <w:t>P1</w:t>
@@ -2462,7 +2738,7 @@
       <w:pPr>
         <w:pStyle w:val="Heading2"/>
       </w:pPr>
-      <w:bookmarkStart w:id="2" w:name="_Toc448815953"/>
+      <w:bookmarkStart w:id="2" w:name="_Toc448840057"/>
       <w:r>
         <w:t>Types of Information</w:t>
       </w:r>
@@ -2477,7 +2753,7 @@
       <w:pPr>
         <w:pStyle w:val="Heading3"/>
       </w:pPr>
-      <w:bookmarkStart w:id="3" w:name="_Toc448815954"/>
+      <w:bookmarkStart w:id="3" w:name="_Toc448840058"/>
       <w:r>
         <w:t>Qualitative</w:t>
       </w:r>
@@ -2492,7 +2768,7 @@
       <w:pPr>
         <w:pStyle w:val="Heading3"/>
       </w:pPr>
-      <w:bookmarkStart w:id="4" w:name="_Toc448815955"/>
+      <w:bookmarkStart w:id="4" w:name="_Toc448840059"/>
       <w:r>
         <w:t>Quantitative</w:t>
       </w:r>
@@ -2521,7 +2797,7 @@
       <w:pPr>
         <w:pStyle w:val="Heading2"/>
       </w:pPr>
-      <w:bookmarkStart w:id="5" w:name="_Toc448815956"/>
+      <w:bookmarkStart w:id="5" w:name="_Toc448840060"/>
       <w:r>
         <w:t>Sources of Information</w:t>
       </w:r>
@@ -2536,7 +2812,7 @@
       <w:pPr>
         <w:pStyle w:val="Heading3"/>
       </w:pPr>
-      <w:bookmarkStart w:id="6" w:name="_Toc448815957"/>
+      <w:bookmarkStart w:id="6" w:name="_Toc448840061"/>
       <w:r>
         <w:t>Primary</w:t>
       </w:r>
@@ -2551,7 +2827,7 @@
       <w:pPr>
         <w:pStyle w:val="Heading3"/>
       </w:pPr>
-      <w:bookmarkStart w:id="7" w:name="_Toc448815958"/>
+      <w:bookmarkStart w:id="7" w:name="_Toc448840062"/>
       <w:r>
         <w:t>Secondary</w:t>
       </w:r>
@@ -2566,7 +2842,7 @@
       <w:pPr>
         <w:pStyle w:val="Heading2"/>
       </w:pPr>
-      <w:bookmarkStart w:id="8" w:name="_Toc448815959"/>
+      <w:bookmarkStart w:id="8" w:name="_Toc448840063"/>
       <w:r>
         <w:t>Purpose of Information</w:t>
       </w:r>
@@ -2581,7 +2857,7 @@
       <w:pPr>
         <w:pStyle w:val="Heading3"/>
       </w:pPr>
-      <w:bookmarkStart w:id="9" w:name="_Toc448815960"/>
+      <w:bookmarkStart w:id="9" w:name="_Toc448840064"/>
       <w:r>
         <w:t>Operational Support – EPOS</w:t>
       </w:r>
@@ -2596,7 +2872,7 @@
       <w:pPr>
         <w:pStyle w:val="Heading3"/>
       </w:pPr>
-      <w:bookmarkStart w:id="10" w:name="_Toc448815961"/>
+      <w:bookmarkStart w:id="10" w:name="_Toc448840065"/>
       <w:r>
         <w:t>Analysis</w:t>
       </w:r>
@@ -2611,7 +2887,7 @@
       <w:pPr>
         <w:pStyle w:val="Heading3"/>
       </w:pPr>
-      <w:bookmarkStart w:id="11" w:name="_Toc448815962"/>
+      <w:bookmarkStart w:id="11" w:name="_Toc448840066"/>
       <w:r>
         <w:t>Decision Making</w:t>
       </w:r>
@@ -2626,7 +2902,7 @@
       <w:pPr>
         <w:pStyle w:val="Heading3"/>
       </w:pPr>
-      <w:bookmarkStart w:id="12" w:name="_Toc448815963"/>
+      <w:bookmarkStart w:id="12" w:name="_Toc448840067"/>
       <w:r>
         <w:t>Gaining Advantages</w:t>
       </w:r>
@@ -2641,7 +2917,7 @@
       <w:pPr>
         <w:pStyle w:val="Heading2"/>
       </w:pPr>
-      <w:bookmarkStart w:id="13" w:name="_Toc448815964"/>
+      <w:bookmarkStart w:id="13" w:name="_Toc448840068"/>
       <w:r>
         <w:lastRenderedPageBreak/>
         <w:t>Business functional areas</w:t>
@@ -3062,13 +3338,23 @@
     <w:p/>
     <w:p/>
     <w:p/>
+    <w:p>
+      <w:pPr>
+        <w:pStyle w:val="Heading1"/>
+        <w:rPr>
+          <w:rFonts w:ascii="Liberation Serif" w:eastAsia="Droid Sans Fallback" w:hAnsi="Liberation Serif" w:cs="FreeSans"/>
+          <w:color w:val="auto"/>
+          <w:sz w:val="24"/>
+          <w:szCs w:val="24"/>
+        </w:rPr>
+      </w:pPr>
+      <w:bookmarkStart w:id="14" w:name="_Toc448840069"/>
+    </w:p>
     <w:p/>
-    <w:p/>
     <w:p>
       <w:pPr>
         <w:pStyle w:val="Heading1"/>
       </w:pPr>
-      <w:bookmarkStart w:id="14" w:name="_Toc448815965"/>
       <w:r>
         <w:lastRenderedPageBreak/>
         <w:t>M1</w:t>
@@ -3079,30 +3365,21 @@
       <w:pPr>
         <w:pStyle w:val="Heading2"/>
       </w:pPr>
-      <w:bookmarkStart w:id="15" w:name="_Toc448815966"/>
-      <w:r>
-        <w:t>Diagram</w:t>
-      </w:r>
-      <w:bookmarkEnd w:id="15"/>
-    </w:p>
-    <w:p>
-      <w:pPr>
-        <w:pStyle w:val="Heading2"/>
-      </w:pPr>
-      <w:bookmarkStart w:id="16" w:name="_Toc448815967"/>
+      <w:bookmarkStart w:id="15" w:name="_Toc448840070"/>
+      <w:bookmarkStart w:id="16" w:name="_Toc448840071"/>
       <w:r>
         <w:rPr>
           <w:noProof/>
           <w:lang w:eastAsia="en-GB" w:bidi="ar-SA"/>
         </w:rPr>
         <w:drawing>
-          <wp:anchor distT="0" distB="0" distL="0" distR="0" simplePos="0" relativeHeight="251665920" behindDoc="0" locked="0" layoutInCell="1" allowOverlap="1">
+          <wp:anchor distT="0" distB="0" distL="0" distR="0" simplePos="0" relativeHeight="251664384" behindDoc="0" locked="0" layoutInCell="1" allowOverlap="1" wp14:anchorId="3972BA23" wp14:editId="015B913B">
             <wp:simplePos x="0" y="0"/>
             <wp:positionH relativeFrom="column">
-              <wp:align>center</wp:align>
+              <wp:posOffset>-9525</wp:posOffset>
             </wp:positionH>
             <wp:positionV relativeFrom="paragraph">
-              <wp:align>top</wp:align>
+              <wp:posOffset>266700</wp:posOffset>
             </wp:positionV>
             <wp:extent cx="6120130" cy="5612130"/>
             <wp:effectExtent l="0" t="0" r="0" b="0"/>
@@ -3142,12 +3419,16 @@
         </w:drawing>
       </w:r>
       <w:bookmarkEnd w:id="16"/>
+      <w:r>
+        <w:t>Diagram</w:t>
+      </w:r>
+      <w:bookmarkEnd w:id="15"/>
     </w:p>
     <w:p>
       <w:pPr>
         <w:pStyle w:val="Heading2"/>
       </w:pPr>
-      <w:bookmarkStart w:id="17" w:name="_Toc448815968"/>
+      <w:bookmarkStart w:id="17" w:name="_Toc448840072"/>
       <w:r>
         <w:t>Explanation</w:t>
       </w:r>
@@ -3174,8 +3455,10 @@
     <w:p/>
     <w:p/>
     <w:p/>
-    <w:p>
-      <w:r>
+    <w:p/>
+    <w:p>
+      <w:r>
+        <w:lastRenderedPageBreak/>
         <w:t xml:space="preserve">If the technician still </w:t>
       </w:r>
       <w:r>
@@ -3194,7 +3477,7 @@
       <w:pPr>
         <w:pStyle w:val="Heading1"/>
       </w:pPr>
-      <w:bookmarkStart w:id="18" w:name="_Toc448815969"/>
+      <w:bookmarkStart w:id="18" w:name="_Toc448840073"/>
       <w:r>
         <w:t>P2</w:t>
       </w:r>
@@ -3209,7 +3492,7 @@
       <w:pPr>
         <w:pStyle w:val="Heading3"/>
       </w:pPr>
-      <w:bookmarkStart w:id="19" w:name="_Toc448815970"/>
+      <w:bookmarkStart w:id="19" w:name="_Toc448840074"/>
       <w:r>
         <w:t>Validity</w:t>
       </w:r>
@@ -3227,7 +3510,7 @@
       <w:pPr>
         <w:pStyle w:val="Heading3"/>
       </w:pPr>
-      <w:bookmarkStart w:id="20" w:name="_Toc448815971"/>
+      <w:bookmarkStart w:id="20" w:name="_Toc448840075"/>
       <w:r>
         <w:t>Reliability</w:t>
       </w:r>
@@ -3255,7 +3538,7 @@
       <w:pPr>
         <w:pStyle w:val="Heading3"/>
       </w:pPr>
-      <w:bookmarkStart w:id="21" w:name="_Toc448815972"/>
+      <w:bookmarkStart w:id="21" w:name="_Toc448840076"/>
       <w:r>
         <w:t>Timely</w:t>
       </w:r>
@@ -3273,7 +3556,7 @@
       <w:pPr>
         <w:pStyle w:val="Heading3"/>
       </w:pPr>
-      <w:bookmarkStart w:id="22" w:name="_Toc448815973"/>
+      <w:bookmarkStart w:id="22" w:name="_Toc448840077"/>
       <w:r>
         <w:t>Accuracy</w:t>
       </w:r>
@@ -3300,16 +3583,16 @@
         <w:pStyle w:val="Heading1"/>
       </w:pPr>
       <w:bookmarkStart w:id="23" w:name="__DdeLink__131_938599181"/>
-      <w:bookmarkStart w:id="24" w:name="_Toc448815974"/>
+      <w:bookmarkStart w:id="24" w:name="_Toc448840078"/>
       <w:bookmarkEnd w:id="23"/>
       <w:r>
         <w:lastRenderedPageBreak/>
         <w:t>P3</w:t>
       </w:r>
+      <w:r>
+        <w:t xml:space="preserve"> and M2</w:t>
+      </w:r>
       <w:bookmarkEnd w:id="24"/>
-      <w:r>
-        <w:t xml:space="preserve"> and M2</w:t>
-      </w:r>
     </w:p>
     <w:p>
       <w:r>
@@ -3323,9 +3606,11 @@
       <w:pPr>
         <w:pStyle w:val="Heading3"/>
       </w:pPr>
+      <w:bookmarkStart w:id="25" w:name="_Toc448840079"/>
       <w:r>
         <w:t>Legal Issues</w:t>
       </w:r>
+      <w:bookmarkEnd w:id="25"/>
     </w:p>
     <w:p>
       <w:pPr>
@@ -3536,9 +3821,11 @@
       <w:pPr>
         <w:pStyle w:val="Heading3"/>
       </w:pPr>
+      <w:bookmarkStart w:id="26" w:name="_Toc448840080"/>
       <w:r>
         <w:t>Ethical Issues</w:t>
       </w:r>
+      <w:bookmarkEnd w:id="26"/>
     </w:p>
     <w:p>
       <w:pPr>
@@ -3559,35 +3846,47 @@
     <w:p/>
     <w:p>
       <w:r>
-        <w:t xml:space="preserve">TelX could use a code of practise on any software they have. This could be used both for </w:t>
-      </w:r>
-      <w:bookmarkStart w:id="25" w:name="_GoBack"/>
-      <w:bookmarkEnd w:id="25"/>
+        <w:t>TelX could use a code of practise on any software they have. This could be used both for</w:t>
+      </w:r>
+      <w:r>
+        <w:t xml:space="preserve"> users and </w:t>
+      </w:r>
+      <w:r>
+        <w:t xml:space="preserve">staff of the company. The code of practise can protect TelX from legal issues. This is because your code of conduct can give the users responsibilities while being on your software/program. Staff can also then become liable for errors that they have made rather than the company </w:t>
+      </w:r>
     </w:p>
     <w:p>
       <w:pPr>
         <w:pStyle w:val="Heading4"/>
       </w:pPr>
       <w:r>
+        <w:lastRenderedPageBreak/>
         <w:t>Information Ownership</w:t>
       </w:r>
     </w:p>
     <w:p>
       <w:r>
-        <w:t xml:space="preserve">Users/departments who own information have a duty to correctly catalogue this information in a timely and correct manner. Most of the time the department that made/received the data is responsible for it, however, sometimes it is not sensible to do this. One example of it not being a </w:t>
-      </w:r>
-      <w:r>
-        <w:lastRenderedPageBreak/>
-        <w:t>good idea for this is making the IT department in charge of all of the network traffic. They would need to be in charge of information such as logins, passwords etc. but traffic should be archived in a higher up department.</w:t>
+        <w:t>Users/departments who own information have a duty to correctly catalogue this information in a timely and correct manner. Most of the time the department that made/received the data is responsible for it, however, sometimes it is not sensible to do this. One example of it not being a good idea for this is making the IT department in charge of all of the network traffic. They would need to be in charge of information such as logins, passwords etc. but traffic should be archived in a higher up department.</w:t>
+      </w:r>
+    </w:p>
+    <w:p/>
+    <w:p>
+      <w:r>
+        <w:t>If departments do not correctly catalogue their information it will be lost. This may not be as big of an issue, however, it could be anything from network usage to usernames and passwords. Departments may even store their information in unsafe areas. This means that personal information may be released to the general public. This will break the Data Protection Act (1998) which may create legal issues.</w:t>
+      </w:r>
+      <w:r>
+        <w:t xml:space="preserve"> It may be necessary to have staff operating on the storage areas to prevent these types of errors, and also to train staff on how to correctly use them.</w:t>
       </w:r>
     </w:p>
     <w:p>
       <w:pPr>
         <w:pStyle w:val="Heading3"/>
       </w:pPr>
+      <w:bookmarkStart w:id="27" w:name="_Toc448840081"/>
       <w:r>
         <w:t>Operational Issues</w:t>
       </w:r>
+      <w:bookmarkEnd w:id="27"/>
     </w:p>
     <w:p>
       <w:pPr>
@@ -3602,6 +3901,12 @@
         <w:t>Regular backups should be made to the system. This could range from just backing up the main data to backing up the whole network. Doing regular backups can help to prevent data loss in case of emergencies. This is often a point of security failure. The backups made need to be just as secure as the current information but still accessible.</w:t>
       </w:r>
     </w:p>
+    <w:p/>
+    <w:p>
+      <w:r>
+        <w:t>Backups can only be made of what’s stored on the network. If a staff member/department decides that they want to store information separately (private drives, USB drive, cloud storage) then they cannot be backed up by TelX. This means that if these drives get damaged/lost then there is very little that can be done to recover the information stored. It may be necessary to create a method to ensure that all information is stored on the network. Creating copies of personal information could also breach the Data Protection Act (1998).</w:t>
+      </w:r>
+    </w:p>
     <w:p>
       <w:pPr>
         <w:pStyle w:val="Heading4"/>
@@ -3618,25 +3923,36 @@
         <w:t>low the legal rules shown above.</w:t>
       </w:r>
     </w:p>
+    <w:p/>
+    <w:p>
+      <w:r>
+        <w:t xml:space="preserve">TelX must have an organisational policy. When staff join the company they need to </w:t>
+      </w:r>
+      <w:r>
+        <w:t>agree to follow these rules or risk punishment. This could be the way that TelX deals with the issues arisen above. This means that they could include that ‘No staff member can use a private drive to store information’ etc. This can ensure that the least amount of mistakes possible will be made.</w:t>
+      </w:r>
+      <w:bookmarkStart w:id="28" w:name="_GoBack"/>
+      <w:bookmarkEnd w:id="28"/>
+    </w:p>
     <w:p>
       <w:pPr>
         <w:pStyle w:val="Heading1"/>
       </w:pPr>
-      <w:bookmarkStart w:id="26" w:name="_Toc448815976"/>
+      <w:bookmarkStart w:id="29" w:name="_Toc448840082"/>
       <w:r>
         <w:t>M2</w:t>
       </w:r>
-      <w:bookmarkEnd w:id="26"/>
+      <w:bookmarkEnd w:id="29"/>
     </w:p>
     <w:p>
       <w:pPr>
         <w:pStyle w:val="Heading1"/>
       </w:pPr>
-      <w:bookmarkStart w:id="27" w:name="_Toc448815977"/>
+      <w:bookmarkStart w:id="30" w:name="_Toc448840083"/>
       <w:r>
         <w:t>D2</w:t>
       </w:r>
-      <w:bookmarkEnd w:id="27"/>
+      <w:bookmarkEnd w:id="30"/>
     </w:p>
     <w:sectPr>
       <w:pgSz w:w="11906" w:h="16838"/>
@@ -4973,7 +5289,7 @@
 </file>
 
 <file path=customXml/itemProps2.xml><?xml version="1.0" encoding="utf-8"?>
-<ds:datastoreItem xmlns:ds="http://schemas.openxmlformats.org/officeDocument/2006/customXml" ds:itemID="{BB8E4867-1BB0-4FB6-BD18-62ED2A04D971}">
+<ds:datastoreItem xmlns:ds="http://schemas.openxmlformats.org/officeDocument/2006/customXml" ds:itemID="{A10FF391-1D02-4E3D-99EB-FCF811E6391A}">
   <ds:schemaRefs>
     <ds:schemaRef ds:uri="http://schemas.openxmlformats.org/officeDocument/2006/bibliography"/>
   </ds:schemaRefs>

</xml_diff>